<commit_message>
Revise response letter given Greg and Keith's feedback
</commit_message>
<xml_diff>
--- a/analysis/paper/response_letter.docx
+++ b/analysis/paper/response_letter.docx
@@ -39,7 +39,7 @@
         <w:pStyle w:val="BodyText"/>
       </w:pPr>
       <w:r>
-        <w:t xml:space="preserve">2020-02-18</w:t>
+        <w:t xml:space="preserve">2020-02-19</w:t>
       </w:r>
     </w:p>
     <w:p>
@@ -114,7 +114,7 @@
         <w:t xml:space="preserve"> </w:t>
       </w:r>
       <w:r>
-        <w:t xml:space="preserve">by Paul M. Regular, Gregory J. Robertson, Keith P. Lewis, Jonathan Babyn, Brian Healey and Fran Mowbray. We are also grateful for your detailed suggestions and we have made every effort to do justice to the changes you recommend. Most importantly, we hope we have added sufficient content to the core of the paper elevate the manuscript from a software manual to a primary scientific publication. Though the how-to approach remains, we now see that describing some of the case study results in the core of the manuscript makes it more interesting and it adds another tangible reason for prospective users to learn how to use the package. Please see below for more details on the changes we made in response to your suggestions.</w:t>
+        <w:t xml:space="preserve">by Paul M. Regular, Gregory J. Robertson, Keith P. Lewis, Jonathan Babyn, Brian Healey and Fran Mowbray. We are also grateful for your detailed suggestions and we have made every effort to do justice to the changes you recommend. Most importantly, we hope we have added sufficient content to the core of the paper to alleviate concerns that the manuscript is simply a software manual and further elevate the paper to be a suitable primary scientific publication. Though the how-to approach remains, we now see that describing some of the case study results in the core of the manuscript makes it more interesting and it adds another tangible reason for prospective users to ask survey design questions relevant to the their study system by learning how to use the package. Please see below for more details on the changes we made in response to your suggestions.</w:t>
       </w:r>
     </w:p>
     <w:p>
@@ -298,7 +298,18 @@
         <w:rPr>
           <w:i/>
         </w:rPr>
-        <w:t xml:space="preserve">Thank you for thinking beyond a fisheries biologist audience, as this is the audience we have been targeting from the onset. In hindsight we see that this could be short-sighted so we have modified our introduction, as suggested, to pitch the concept to a broader audience. The reason we did not think beyond fisheries biologist is because they tend to have access to age-based data while others (e.g. seabird and caribou biologists) do not. Alas, there are probably exceptions to our perceptions; if nothing else, the general framework we present may be useful to adapt to other marine or terrestrial situations.</w:t>
+        <w:t xml:space="preserve">Thank you for thinking beyond a fisheries biologist audience, as this is the audience we have been targeting from the onset. In hindsight we see that was short-sighted so we have modified our introduction, as suggested, to pitch the concept to a broader audience. The reason we did not think beyond fisheries biology is because we tend to have access to extensive age-based data while others (e.g. songbird and caribou biologists) do not. However, there are certainly other marine or terrestrial situations that could use our approach, the general framework we now present should be useful to adapt our work to systems we have not even considered.</w:t>
+      </w:r>
+    </w:p>
+    <w:p>
+      <w:pPr>
+        <w:pStyle w:val="BodyText"/>
+      </w:pPr>
+      <w:r>
+        <w:rPr>
+          <w:i/>
+        </w:rPr>
+        <w:t xml:space="preserve">Specifically, we have added an additional paragraph at the start of the paper discussing the importance of good survey design at a very general level. We also have removed references to fish and fisheries from some places in the abstract, to show our work can easily be generalized to other systems.</w:t>
       </w:r>
     </w:p>
     <w:p>
@@ -390,7 +401,7 @@
         <w:rPr>
           <w:i/>
         </w:rPr>
-        <w:t xml:space="preserve">We really struggled to accommodate traditional Methods and Results sections because all of our re-structuring attempts defied the definitions of these sections. To maintain a logical flow that describes how and why to use the package, we landed on a mix of methods and case study results/discussion through the body of the paper. We first describe the</w:t>
+        <w:t xml:space="preserve">We really struggled to accommodate traditional Methods and Results sections because all of our re-structuring attempts defied the definitions of these sections. To maintain a logical flow that describes the how and why to use the package, we landed on a mix of methods and case study results/discussion through the body of the paper. We first describe the</w:t>
       </w:r>
       <w:r>
         <w:rPr>
@@ -450,7 +461,7 @@
         <w:rPr>
           <w:i/>
         </w:rPr>
-        <w:t xml:space="preserve">, then we describe and discuss the case study results in the</w:t>
+        <w:t xml:space="preserve">, and then we describe and discuss the case study results in the</w:t>
       </w:r>
       <w:r>
         <w:rPr>
@@ -486,7 +497,18 @@
         <w:rPr>
           <w:i/>
         </w:rPr>
-        <w:t xml:space="preserve">section (this section also includes a solution to bias generated by the standard sampling/analysis approach) and, finally, we move to the</w:t>
+        <w:t xml:space="preserve">section.</w:t>
+      </w:r>
+    </w:p>
+    <w:p>
+      <w:pPr>
+        <w:pStyle w:val="BodyText"/>
+      </w:pPr>
+      <w:r>
+        <w:rPr>
+          <w:i/>
+        </w:rPr>
+        <w:t xml:space="preserve">The new</w:t>
       </w:r>
       <w:r>
         <w:rPr>
@@ -504,6 +526,53 @@
         <w:rPr>
           <w:i/>
         </w:rPr>
+        <w:t xml:space="preserve">Interpretation</w:t>
+      </w:r>
+      <w:r>
+        <w:rPr>
+          <w:i/>
+        </w:rPr>
+        <w:t xml:space="preserve">”</w:t>
+      </w:r>
+      <w:r>
+        <w:rPr>
+          <w:i/>
+        </w:rPr>
+        <w:t xml:space="preserve"> </w:t>
+      </w:r>
+      <w:r>
+        <w:rPr>
+          <w:i/>
+        </w:rPr>
+        <w:t xml:space="preserve">section is essentially a shortened version of the appendix on the case study, however, this iteration of the manuscript includes one new result. In the process of revising the paper and reading more literature, we stumbled upon a potential design-based solution to the bias introduced by the division-level age-length key (default approach). The design-based fix was easily implemented using the package and, after running the necessary simulations, we discovered that the resultant estimates appear to be unbiased. We feel this is an interesting and useful addition to the paper as it shows that the package can be used to identify issues and explore solutions.</w:t>
+      </w:r>
+    </w:p>
+    <w:p>
+      <w:pPr>
+        <w:pStyle w:val="BodyText"/>
+      </w:pPr>
+      <w:r>
+        <w:rPr>
+          <w:i/>
+        </w:rPr>
+        <w:t xml:space="preserve">We should also note that we have moved the</w:t>
+      </w:r>
+      <w:r>
+        <w:rPr>
+          <w:i/>
+        </w:rPr>
+        <w:t xml:space="preserve"> </w:t>
+      </w:r>
+      <w:r>
+        <w:rPr>
+          <w:i/>
+        </w:rPr>
+        <w:t xml:space="preserve">“</w:t>
+      </w:r>
+      <w:r>
+        <w:rPr>
+          <w:i/>
+        </w:rPr>
         <w:t xml:space="preserve">Parameterisation</w:t>
       </w:r>
       <w:r>
@@ -522,7 +591,43 @@
         <w:rPr>
           <w:i/>
         </w:rPr>
-        <w:t xml:space="preserve">section where we provide some guidance on how to modify default settings to suit specific needs. The how-to content still remains with this structure, however, it has been augmented with more case study results (and one new result) which should bring out the real-world implications of the package, plus it provides some meaning to several of the complex figures shown through the paper.</w:t>
+        <w:t xml:space="preserve">section to an appendix. This was the section where we provide some guidance on how to modify default settings to suit specific needs. Following the addition of the</w:t>
+      </w:r>
+      <w:r>
+        <w:rPr>
+          <w:i/>
+        </w:rPr>
+        <w:t xml:space="preserve"> </w:t>
+      </w:r>
+      <w:r>
+        <w:rPr>
+          <w:i/>
+        </w:rPr>
+        <w:t xml:space="preserve">“</w:t>
+      </w:r>
+      <w:r>
+        <w:rPr>
+          <w:i/>
+        </w:rPr>
+        <w:t xml:space="preserve">Interpretation</w:t>
+      </w:r>
+      <w:r>
+        <w:rPr>
+          <w:i/>
+        </w:rPr>
+        <w:t xml:space="preserve">”</w:t>
+      </w:r>
+      <w:r>
+        <w:rPr>
+          <w:i/>
+        </w:rPr>
+        <w:t xml:space="preserve"> </w:t>
+      </w:r>
+      <w:r>
+        <w:rPr>
+          <w:i/>
+        </w:rPr>
+        <w:t xml:space="preserve">section, it became clear that this section no longer fits with the logical flow of the paper.</w:t>
       </w:r>
     </w:p>
     <w:p>
@@ -533,7 +638,7 @@
         <w:rPr>
           <w:i/>
         </w:rPr>
-        <w:t xml:space="preserve">Below we discuss a couple of failed attempts to force the content into Methods and Results sections:</w:t>
+        <w:t xml:space="preserve">Overall, we feel that the structural changes we have made to the paper have minimized the how-to content, and the increased focus on the case study should bring more meaning to the complex figures shown through the paper and highlight the real-world implications of the package.</w:t>
       </w:r>
     </w:p>
     <w:p>
@@ -544,6 +649,17 @@
         <w:rPr>
           <w:i/>
         </w:rPr>
+        <w:t xml:space="preserve">Below we discuss a number of our failed attempts to place the content into Methods and Results sections:</w:t>
+      </w:r>
+    </w:p>
+    <w:p>
+      <w:pPr>
+        <w:pStyle w:val="BodyText"/>
+      </w:pPr>
+      <w:r>
+        <w:rPr>
+          <w:i/>
+        </w:rPr>
         <w:t xml:space="preserve">1) We tried to start the methods section with</w:t>
       </w:r>
       <w:r>
@@ -621,115 +737,7 @@
         <w:rPr>
           <w:i/>
         </w:rPr>
-        <w:t xml:space="preserve">2) We tried to keep the methods section as is and describe some of the case study results in the results section, but it was difficult to find a logical placement for the</w:t>
-      </w:r>
-      <w:r>
-        <w:rPr>
-          <w:i/>
-        </w:rPr>
-        <w:t xml:space="preserve"> </w:t>
-      </w:r>
-      <w:r>
-        <w:rPr>
-          <w:i/>
-        </w:rPr>
-        <w:t xml:space="preserve">“</w:t>
-      </w:r>
-      <w:r>
-        <w:rPr>
-          <w:i/>
-        </w:rPr>
-        <w:t xml:space="preserve">Parameterisation</w:t>
-      </w:r>
-      <w:r>
-        <w:rPr>
-          <w:i/>
-        </w:rPr>
-        <w:t xml:space="preserve">”</w:t>
-      </w:r>
-      <w:r>
-        <w:rPr>
-          <w:i/>
-        </w:rPr>
-        <w:t xml:space="preserve"> </w:t>
-      </w:r>
-      <w:r>
-        <w:rPr>
-          <w:i/>
-        </w:rPr>
-        <w:t xml:space="preserve">section (i.e. it seemed awkward to keep it in between the</w:t>
-      </w:r>
-      <w:r>
-        <w:rPr>
-          <w:i/>
-        </w:rPr>
-        <w:t xml:space="preserve"> </w:t>
-      </w:r>
-      <w:r>
-        <w:rPr>
-          <w:i/>
-        </w:rPr>
-        <w:t xml:space="preserve">“</w:t>
-      </w:r>
-      <w:r>
-        <w:rPr>
-          <w:i/>
-        </w:rPr>
-        <w:t xml:space="preserve">Core functions</w:t>
-      </w:r>
-      <w:r>
-        <w:rPr>
-          <w:i/>
-        </w:rPr>
-        <w:t xml:space="preserve">”</w:t>
-      </w:r>
-      <w:r>
-        <w:rPr>
-          <w:i/>
-        </w:rPr>
-        <w:t xml:space="preserve"> </w:t>
-      </w:r>
-      <w:r>
-        <w:rPr>
-          <w:i/>
-        </w:rPr>
-        <w:t xml:space="preserve">section and the</w:t>
-      </w:r>
-      <w:r>
-        <w:rPr>
-          <w:i/>
-        </w:rPr>
-        <w:t xml:space="preserve"> </w:t>
-      </w:r>
-      <w:r>
-        <w:rPr>
-          <w:i/>
-        </w:rPr>
-        <w:t xml:space="preserve">“</w:t>
-      </w:r>
-      <w:r>
-        <w:rPr>
-          <w:i/>
-        </w:rPr>
-        <w:t xml:space="preserve">Results</w:t>
-      </w:r>
-      <w:r>
-        <w:rPr>
-          <w:i/>
-        </w:rPr>
-        <w:t xml:space="preserve">”</w:t>
-      </w:r>
-      <w:r>
-        <w:rPr>
-          <w:i/>
-        </w:rPr>
-        <w:t xml:space="preserve"> </w:t>
-      </w:r>
-      <w:r>
-        <w:rPr>
-          <w:i/>
-        </w:rPr>
-        <w:t xml:space="preserve">section). With this structure it was also hard to find a sensible location for describing and discussing a solution to the age-length key problem.</w:t>
+        <w:t xml:space="preserve">2) We tried to keep the methods section as is and describe some of the case study results in the results section, however it seemed awkward to describe and discuss a solution to the age-length key problem in a results section.</w:t>
       </w:r>
     </w:p>
     <w:p>
@@ -786,7 +794,7 @@
         <w:rPr>
           <w:i/>
         </w:rPr>
-        <w:t xml:space="preserve">Ditto</w:t>
+        <w:t xml:space="preserve">Please see reply to Methods comment.</w:t>
       </w:r>
     </w:p>
     <w:p>
@@ -862,7 +870,7 @@
         <w:rPr>
           <w:i/>
         </w:rPr>
-        <w:t xml:space="preserve">In contrast to a Methods or Results section, a Discussion section was easier to accommodate. Here we lean on the case study results to reiterate the importance of planing a survey or testing an existing survey. We then use this preamble to segue into the</w:t>
+        <w:t xml:space="preserve">In contrast to a Methods or Results section, a Discussion section was easier to accommodate and we have provided one. Here we lean on the case study results to reiterate the importance of planning a survey or testing an existing survey. We then use this preamble to segue into the</w:t>
       </w:r>
       <w:r>
         <w:rPr>
@@ -898,7 +906,7 @@
         <w:rPr>
           <w:i/>
         </w:rPr>
-        <w:t xml:space="preserve">section.</w:t>
+        <w:t xml:space="preserve">section as suggested.</w:t>
       </w:r>
     </w:p>
     <w:p>
@@ -1053,7 +1061,7 @@
         <w:rPr>
           <w:i/>
         </w:rPr>
-        <w:t xml:space="preserve">). Moreover, we have yet to implement features that could help users assess some of these trade-offs (i.e. cost-benefit analysis). We are hopeful that these are questions that future versions of SimSurvey may be able to help address as more features are added to elevate it from a purely statistical toolbox to something that also considers the human element.</w:t>
+        <w:t xml:space="preserve">). Moreover, we have yet to implement features that could help users assess some of these trade-offs (i.e. cost-benefit analysis). We are hopeful that these are questions that future versions of SimSurvey may be able to help address as more features are added to elevate it from a purely statistical toolbox to something that also considers the operational constraints of delivering a survey.</w:t>
       </w:r>
     </w:p>
     <w:p>
@@ -1094,7 +1102,7 @@
         <w:rPr>
           <w:i/>
         </w:rPr>
-        <w:t xml:space="preserve">Agreed, done.</w:t>
+        <w:t xml:space="preserve">Agreed, we have made the suggested change.</w:t>
       </w:r>
     </w:p>
     <w:p>

</xml_diff>

<commit_message>
Complete draft of response letter and revised paper
</commit_message>
<xml_diff>
--- a/analysis/paper/response_letter.docx
+++ b/analysis/paper/response_letter.docx
@@ -39,7 +39,7 @@
         <w:pStyle w:val="BodyText"/>
       </w:pPr>
       <w:r>
-        <w:t xml:space="preserve">2020-02-19</w:t>
+        <w:t xml:space="preserve">2020-04-15</w:t>
       </w:r>
     </w:p>
     <w:p>
@@ -55,7 +55,7 @@
         <w:pStyle w:val="BodyText"/>
       </w:pPr>
       <w:r>
-        <w:t xml:space="preserve">Thank you for considering another revision of manuscript PONE-D-19-26904R1,</w:t>
+        <w:t xml:space="preserve">Thank you for considering another revision of manuscript PONE-D-19-26904R2,</w:t>
       </w:r>
       <w:r>
         <w:t xml:space="preserve"> </w:t>
@@ -114,7 +114,7 @@
         <w:t xml:space="preserve"> </w:t>
       </w:r>
       <w:r>
-        <w:t xml:space="preserve">by Paul M. Regular, Gregory J. Robertson, Keith P. Lewis, Jonathan Babyn, Brian Healey and Fran Mowbray. We are also grateful for your detailed suggestions and we have made every effort to do justice to the changes you recommend. Most importantly, we hope we have added sufficient content to the core of the paper to alleviate concerns that the manuscript is simply a software manual and further elevate the paper to be a suitable primary scientific publication. Though the how-to approach remains, we now see that describing some of the case study results in the core of the manuscript makes it more interesting and it adds another tangible reason for prospective users to ask survey design questions relevant to the their study system by learning how to use the package. Please see below for more details on the changes we made in response to your suggestions.</w:t>
+        <w:t xml:space="preserve">by Paul M. Regular, Gregory J. Robertson, Keith P. Lewis, Jonathan Babyn, Brian Healey and Fran Mowbray. We have carefully considered the latest round of suggestions and below we outline how we have addressed each point.</w:t>
       </w:r>
     </w:p>
     <w:p>
@@ -200,7 +200,7 @@
         <w:pStyle w:val="FirstParagraph"/>
       </w:pPr>
       <w:r>
-        <w:t xml:space="preserve">Additional Editor Comments:</w:t>
+        <w:t xml:space="preserve">Reviewer #1: This is my second time reviewing this manuscript and the authors did a great job addressing people’s comments. Great job for that. The manuscript is now much clearer and read well, I think.</w:t>
       </w:r>
     </w:p>
     <w:p>
@@ -208,48 +208,122 @@
         <w:pStyle w:val="BodyText"/>
       </w:pPr>
       <w:r>
-        <w:t xml:space="preserve">Dear Paul, you have made lots of excellent changes that I think help with the use of the package and responded to the many specific comments of reviewers which has no doubt corrected many technical issues and clarifications. The one thing I would say that you have not really done is get at the deeper research merits of this work beyond introducing a new piece of software. I think paper, as it stands, lacks a larger context and content which is important for the primary publication. My diagnosis for why this is is that the manuscript does not conform very well to more typical scientific reports (Intro, M&amp;M, Result, Discussion) which can make it difficult for readers to find the larger scientific merits of the work. It is useful of course for those who already understand the merits of this kind of work but this work is for primary publication and it needs to appeal more to the former than the latter group. There is a very</w:t>
-      </w:r>
-      <w:r>
-        <w:t xml:space="preserve"> </w:t>
-      </w:r>
-      <w:r>
+        <w:rPr>
+          <w:i/>
+        </w:rPr>
+        <w:t xml:space="preserve">We thank the reviewer for the kind words.</w:t>
+      </w:r>
+    </w:p>
+    <w:p>
+      <w:pPr>
+        <w:pStyle w:val="BodyText"/>
+      </w:pPr>
+      <w:r>
+        <w:t xml:space="preserve">This time, I only have a few minor comments:</w:t>
+      </w:r>
+      <w:r>
+        <w:br w:type="textWrapping"/>
+      </w:r>
+      <w:r>
+        <w:t xml:space="preserve">L19 : «there is a limited number of»</w:t>
+      </w:r>
+    </w:p>
+    <w:p>
+      <w:pPr>
+        <w:pStyle w:val="BodyText"/>
+      </w:pPr>
+      <w:r>
+        <w:rPr>
+          <w:i/>
+        </w:rPr>
+        <w:t xml:space="preserve">We have removed the</w:t>
+      </w:r>
+      <w:r>
+        <w:rPr>
+          <w:i/>
+        </w:rPr>
+        <w:t xml:space="preserve"> </w:t>
+      </w:r>
+      <w:r>
+        <w:rPr>
+          <w:i/>
+        </w:rPr>
+        <w:t xml:space="preserve">‘</w:t>
+      </w:r>
+      <w:r>
+        <w:rPr>
+          <w:i/>
+        </w:rPr>
+        <w:t xml:space="preserve">the</w:t>
+      </w:r>
+      <w:r>
+        <w:rPr>
+          <w:i/>
+        </w:rPr>
+        <w:t xml:space="preserve">’</w:t>
+      </w:r>
+      <w:r>
+        <w:rPr>
+          <w:i/>
+        </w:rPr>
+        <w:t xml:space="preserve"> </w:t>
+      </w:r>
+      <w:r>
+        <w:rPr>
+          <w:i/>
+        </w:rPr>
+        <w:t xml:space="preserve">that should not have been in that sentence.</w:t>
+      </w:r>
+    </w:p>
+    <w:p>
+      <w:pPr>
+        <w:pStyle w:val="BodyText"/>
+      </w:pPr>
+      <w:r>
+        <w:t xml:space="preserve">L103: Maybe it would be a good idea to justify why you are converting to abundance at length.</w:t>
+      </w:r>
+    </w:p>
+    <w:p>
+      <w:pPr>
+        <w:pStyle w:val="BodyText"/>
+      </w:pPr>
+      <w:r>
+        <w:rPr>
+          <w:i/>
+        </w:rPr>
+        <w:t xml:space="preserve">Agreed, we have started a new paragraph regarding abundance at length which begins:</w:t>
+      </w:r>
+      <w:r>
+        <w:rPr>
+          <w:i/>
+        </w:rPr>
+        <w:t xml:space="preserve"> </w:t>
+      </w:r>
+      <w:r>
+        <w:rPr>
+          <w:i/>
+        </w:rPr>
         <w:t xml:space="preserve">“</w:t>
       </w:r>
       <w:r>
-        <w:t xml:space="preserve">how-to</w:t>
-      </w:r>
-      <w:r>
+        <w:rPr>
+          <w:i/>
+        </w:rPr>
+        <w:t xml:space="preserve">In practice, abundance at age is often inferred from length data as it is easier to collect. Abundance at length is therefore simulated from abundance at age using the original von Bertalanffy growth curve</w:t>
+      </w:r>
+      <w:r>
+        <w:rPr>
+          <w:i/>
+        </w:rPr>
         <w:t xml:space="preserve">”</w:t>
       </w:r>
-      <w:r>
-        <w:t xml:space="preserve"> </w:t>
-      </w:r>
-      <w:r>
-        <w:t xml:space="preserve">feel to it (e.g. line 64</w:t>
-      </w:r>
-      <w:r>
-        <w:t xml:space="preserve"> </w:t>
-      </w:r>
-      <w:r>
-        <w:t xml:space="preserve">“</w:t>
-      </w:r>
-      <w:r>
-        <w:t xml:space="preserve">In this section</w:t>
-      </w:r>
-      <w:r>
-        <w:t xml:space="preserve">”</w:t>
-      </w:r>
-      <w:r>
-        <w:t xml:space="preserve">) which I think detracts from getting at the larger purpose of the work.</w:t>
-      </w:r>
     </w:p>
     <w:p>
       <w:pPr>
         <w:pStyle w:val="BodyText"/>
       </w:pPr>
       <w:r>
-        <w:t xml:space="preserve">I would really like you to address this issue of moving it from a software manual to a primary scientific publication. I do not think it should involve that much work but there will be some restructuring of sections as well as places to put in content and bring out conclusions. Here are my suggestions for this:</w:t>
+        <w:t xml:space="preserve">L240-242: I think it could be a good idea to show how to exactly do this (maybe obvious to advanced people but not to the general audience). This could be a simple reference to an example on the github repo.</w:t>
       </w:r>
     </w:p>
     <w:p>
@@ -257,498 +331,10 @@
         <w:pStyle w:val="BodyText"/>
       </w:pPr>
       <w:r>
-        <w:t xml:space="preserve">Try to follow a more traditional paper structure. This will help readers and it likely will also make it clearer for you on how you can inject content into the paper to move it beyond the software manual approach:</w:t>
-      </w:r>
-    </w:p>
-    <w:p>
-      <w:pPr>
-        <w:pStyle w:val="BodyText"/>
-      </w:pPr>
-      <w:r>
-        <w:t xml:space="preserve">Introduction:</w:t>
-      </w:r>
-    </w:p>
-    <w:p>
-      <w:pPr>
-        <w:numPr>
-          <w:numId w:val="1001"/>
-          <w:ilvl w:val="0"/>
-        </w:numPr>
-      </w:pPr>
-      <w:r>
-        <w:t xml:space="preserve">You need to talk about wider issues and examples. e.g. examples of when poor survey design meant that scientific questions could not be properly addressed when good survey design meant they were. Examples of when good survey design allowed researchers to address needs that were unanticipated at the time it was designed. i.e. you need to build a better case (not just cost) of why survey design is really important and it is most powerful to do this with examples. You should try to bring in ideas related to ecosystem and climate changes and being able to track communities. Perhaps bring in species at risk ideas and tracking decline, you could bring in ideas related to MSC certification. These are just examples of specifics but you get the idea: the Introduction needs to have more general information outlining in both a broad and specific sense why we should be concerned about this.</w:t>
-      </w:r>
-    </w:p>
-    <w:p>
-      <w:pPr>
-        <w:numPr>
-          <w:numId w:val="1001"/>
-          <w:ilvl w:val="0"/>
-        </w:numPr>
-      </w:pPr>
-      <w:r>
-        <w:t xml:space="preserve">Keep in mind an educated reader who may not be in fisheries but is interested in why anyone should care about this or could, for example, be interested in surveying say caribou or songbirds or something outside of fisheries but where many of the motivation and concepts may be similar and they are doing a more general literature search before designing their own survey.</w:t>
-      </w:r>
-    </w:p>
-    <w:p>
-      <w:pPr>
-        <w:pStyle w:val="FirstParagraph"/>
-      </w:pPr>
-      <w:r>
-        <w:rPr>
-          <w:i/>
-        </w:rPr>
-        <w:t xml:space="preserve">Thank you for thinking beyond a fisheries biologist audience, as this is the audience we have been targeting from the onset. In hindsight we see that was short-sighted so we have modified our introduction, as suggested, to pitch the concept to a broader audience. The reason we did not think beyond fisheries biology is because we tend to have access to extensive age-based data while others (e.g. songbird and caribou biologists) do not. However, there are certainly other marine or terrestrial situations that could use our approach, the general framework we now present should be useful to adapt our work to systems we have not even considered.</w:t>
-      </w:r>
-    </w:p>
-    <w:p>
-      <w:pPr>
-        <w:pStyle w:val="BodyText"/>
-      </w:pPr>
-      <w:r>
-        <w:rPr>
-          <w:i/>
-        </w:rPr>
-        <w:t xml:space="preserve">Specifically, we have added an additional paragraph at the start of the paper discussing the importance of good survey design at a very general level. We also have removed references to fish and fisheries from some places in the abstract, to show our work can easily be generalized to other systems.</w:t>
-      </w:r>
-    </w:p>
-    <w:p>
-      <w:pPr>
-        <w:pStyle w:val="BodyText"/>
-      </w:pPr>
-      <w:r>
-        <w:t xml:space="preserve">Methods:</w:t>
-      </w:r>
-    </w:p>
-    <w:p>
-      <w:pPr>
-        <w:numPr>
-          <w:numId w:val="1002"/>
-          <w:ilvl w:val="0"/>
-        </w:numPr>
-      </w:pPr>
-      <w:r>
-        <w:t xml:space="preserve">This will start at your</w:t>
-      </w:r>
-      <w:r>
-        <w:t xml:space="preserve"> </w:t>
-      </w:r>
-      <w:r>
-        <w:t xml:space="preserve">“</w:t>
-      </w:r>
-      <w:r>
-        <w:t xml:space="preserve">Model Structure</w:t>
-      </w:r>
-      <w:r>
-        <w:t xml:space="preserve">”</w:t>
-      </w:r>
-      <w:r>
-        <w:t xml:space="preserve"> </w:t>
-      </w:r>
-      <w:r>
-        <w:t xml:space="preserve">section. You should put a higher level heading just before that called Methods.</w:t>
-      </w:r>
-    </w:p>
-    <w:p>
-      <w:pPr>
-        <w:numPr>
-          <w:numId w:val="1002"/>
-          <w:ilvl w:val="0"/>
-        </w:numPr>
-      </w:pPr>
-      <w:r>
-        <w:t xml:space="preserve">I can see that it is hard to separate your Methods from Results. Your results are really in the section</w:t>
-      </w:r>
-      <w:r>
-        <w:t xml:space="preserve"> </w:t>
-      </w:r>
-      <w:r>
-        <w:t xml:space="preserve">“</w:t>
-      </w:r>
-      <w:r>
-        <w:t xml:space="preserve">Using SimSurvey</w:t>
-      </w:r>
-      <w:r>
-        <w:t xml:space="preserve">”</w:t>
-      </w:r>
-      <w:r>
-        <w:t xml:space="preserve"> </w:t>
-      </w:r>
-      <w:r>
-        <w:t xml:space="preserve">I would not be opposed to putting this as a separate Results section but I leave it to you to decide. Essentially what you have is a case study as an example of how it works and therefore specific results are less interesting than how you got there with the package. You might title it something like</w:t>
-      </w:r>
-      <w:r>
-        <w:t xml:space="preserve"> </w:t>
-      </w:r>
-      <w:r>
-        <w:t xml:space="preserve">“</w:t>
-      </w:r>
-      <w:r>
-        <w:t xml:space="preserve">Results: running a SimSurvey simulation</w:t>
-      </w:r>
-      <w:r>
-        <w:t xml:space="preserve">”</w:t>
-      </w:r>
-      <w:r>
-        <w:t xml:space="preserve">. This section also has a lot of content without a lot of explanation. for example, you have several large and complicated figures in a row. You should discuss not only what figures are meant to offer in the package but also what they mean. So for example on line 473 you refer to three figures (5,6,7) but you offer little interpretation of those figures just why you can make them which is another example of the limitations of the how-to manual approach. So you need to think of it as a case study and help someone decide the implications of their survey design.</w:t>
-      </w:r>
-    </w:p>
-    <w:p>
-      <w:pPr>
-        <w:pStyle w:val="FirstParagraph"/>
-      </w:pPr>
-      <w:r>
-        <w:rPr>
-          <w:i/>
-        </w:rPr>
-        <w:t xml:space="preserve">We really struggled to accommodate traditional Methods and Results sections because all of our re-structuring attempts defied the definitions of these sections. To maintain a logical flow that describes the how and why to use the package, we landed on a mix of methods and case study results/discussion through the body of the paper. We first describe the</w:t>
-      </w:r>
-      <w:r>
-        <w:rPr>
-          <w:i/>
-        </w:rPr>
-        <w:t xml:space="preserve"> </w:t>
-      </w:r>
-      <w:r>
-        <w:rPr>
-          <w:i/>
-        </w:rPr>
-        <w:t xml:space="preserve">“</w:t>
-      </w:r>
-      <w:r>
-        <w:rPr>
-          <w:i/>
-        </w:rPr>
-        <w:t xml:space="preserve">Model structure</w:t>
-      </w:r>
-      <w:r>
-        <w:rPr>
-          <w:i/>
-        </w:rPr>
-        <w:t xml:space="preserve">”</w:t>
-      </w:r>
-      <w:r>
-        <w:rPr>
-          <w:i/>
-        </w:rPr>
-        <w:t xml:space="preserve">, then the</w:t>
-      </w:r>
-      <w:r>
-        <w:rPr>
-          <w:i/>
-        </w:rPr>
-        <w:t xml:space="preserve"> </w:t>
-      </w:r>
-      <w:r>
-        <w:rPr>
-          <w:i/>
-        </w:rPr>
-        <w:t xml:space="preserve">“</w:t>
-      </w:r>
-      <w:r>
-        <w:rPr>
-          <w:i/>
-        </w:rPr>
-        <w:t xml:space="preserve">Core functions</w:t>
-      </w:r>
-      <w:r>
-        <w:rPr>
-          <w:i/>
-        </w:rPr>
-        <w:t xml:space="preserve">”</w:t>
-      </w:r>
-      <w:r>
-        <w:rPr>
-          <w:i/>
-        </w:rPr>
-        <w:t xml:space="preserve">, and then we describe and discuss the case study results in the</w:t>
-      </w:r>
-      <w:r>
-        <w:rPr>
-          <w:i/>
-        </w:rPr>
-        <w:t xml:space="preserve"> </w:t>
-      </w:r>
-      <w:r>
-        <w:rPr>
-          <w:i/>
-        </w:rPr>
-        <w:t xml:space="preserve">“</w:t>
-      </w:r>
-      <w:r>
-        <w:rPr>
-          <w:i/>
-        </w:rPr>
-        <w:t xml:space="preserve">Interpretation</w:t>
-      </w:r>
-      <w:r>
-        <w:rPr>
-          <w:i/>
-        </w:rPr>
-        <w:t xml:space="preserve">”</w:t>
-      </w:r>
-      <w:r>
-        <w:rPr>
-          <w:i/>
-        </w:rPr>
-        <w:t xml:space="preserve"> </w:t>
-      </w:r>
-      <w:r>
-        <w:rPr>
-          <w:i/>
-        </w:rPr>
-        <w:t xml:space="preserve">section.</w:t>
-      </w:r>
-    </w:p>
-    <w:p>
-      <w:pPr>
-        <w:pStyle w:val="BodyText"/>
-      </w:pPr>
-      <w:r>
-        <w:rPr>
-          <w:i/>
-        </w:rPr>
-        <w:t xml:space="preserve">The new</w:t>
-      </w:r>
-      <w:r>
-        <w:rPr>
-          <w:i/>
-        </w:rPr>
-        <w:t xml:space="preserve"> </w:t>
-      </w:r>
-      <w:r>
-        <w:rPr>
-          <w:i/>
-        </w:rPr>
-        <w:t xml:space="preserve">“</w:t>
-      </w:r>
-      <w:r>
-        <w:rPr>
-          <w:i/>
-        </w:rPr>
-        <w:t xml:space="preserve">Interpretation</w:t>
-      </w:r>
-      <w:r>
-        <w:rPr>
-          <w:i/>
-        </w:rPr>
-        <w:t xml:space="preserve">”</w:t>
-      </w:r>
-      <w:r>
-        <w:rPr>
-          <w:i/>
-        </w:rPr>
-        <w:t xml:space="preserve"> </w:t>
-      </w:r>
-      <w:r>
-        <w:rPr>
-          <w:i/>
-        </w:rPr>
-        <w:t xml:space="preserve">section is essentially a shortened version of the appendix on the case study, however, this iteration of the manuscript includes one new result. In the process of revising the paper and reading more literature, we stumbled upon a potential design-based solution to the bias introduced by the division-level age-length key (default approach). The design-based fix was easily implemented using the package and, after running the necessary simulations, we discovered that the resultant estimates appear to be unbiased. We feel this is an interesting and useful addition to the paper as it shows that the package can be used to identify issues and explore solutions.</w:t>
-      </w:r>
-    </w:p>
-    <w:p>
-      <w:pPr>
-        <w:pStyle w:val="BodyText"/>
-      </w:pPr>
-      <w:r>
-        <w:rPr>
-          <w:i/>
-        </w:rPr>
-        <w:t xml:space="preserve">We should also note that we have moved the</w:t>
-      </w:r>
-      <w:r>
-        <w:rPr>
-          <w:i/>
-        </w:rPr>
-        <w:t xml:space="preserve"> </w:t>
-      </w:r>
-      <w:r>
-        <w:rPr>
-          <w:i/>
-        </w:rPr>
-        <w:t xml:space="preserve">“</w:t>
-      </w:r>
-      <w:r>
-        <w:rPr>
-          <w:i/>
-        </w:rPr>
-        <w:t xml:space="preserve">Parameterisation</w:t>
-      </w:r>
-      <w:r>
-        <w:rPr>
-          <w:i/>
-        </w:rPr>
-        <w:t xml:space="preserve">”</w:t>
-      </w:r>
-      <w:r>
-        <w:rPr>
-          <w:i/>
-        </w:rPr>
-        <w:t xml:space="preserve"> </w:t>
-      </w:r>
-      <w:r>
-        <w:rPr>
-          <w:i/>
-        </w:rPr>
-        <w:t xml:space="preserve">section to an appendix. This was the section where we provide some guidance on how to modify default settings to suit specific needs. Following the addition of the</w:t>
-      </w:r>
-      <w:r>
-        <w:rPr>
-          <w:i/>
-        </w:rPr>
-        <w:t xml:space="preserve"> </w:t>
-      </w:r>
-      <w:r>
-        <w:rPr>
-          <w:i/>
-        </w:rPr>
-        <w:t xml:space="preserve">“</w:t>
-      </w:r>
-      <w:r>
-        <w:rPr>
-          <w:i/>
-        </w:rPr>
-        <w:t xml:space="preserve">Interpretation</w:t>
-      </w:r>
-      <w:r>
-        <w:rPr>
-          <w:i/>
-        </w:rPr>
-        <w:t xml:space="preserve">”</w:t>
-      </w:r>
-      <w:r>
-        <w:rPr>
-          <w:i/>
-        </w:rPr>
-        <w:t xml:space="preserve"> </w:t>
-      </w:r>
-      <w:r>
-        <w:rPr>
-          <w:i/>
-        </w:rPr>
-        <w:t xml:space="preserve">section, it became clear that this section no longer fits with the logical flow of the paper.</w:t>
-      </w:r>
-    </w:p>
-    <w:p>
-      <w:pPr>
-        <w:pStyle w:val="BodyText"/>
-      </w:pPr>
-      <w:r>
-        <w:rPr>
-          <w:i/>
-        </w:rPr>
-        <w:t xml:space="preserve">Overall, we feel that the structural changes we have made to the paper have minimized the how-to content, and the increased focus on the case study should bring more meaning to the complex figures shown through the paper and highlight the real-world implications of the package.</w:t>
-      </w:r>
-    </w:p>
-    <w:p>
-      <w:pPr>
-        <w:pStyle w:val="BodyText"/>
-      </w:pPr>
-      <w:r>
-        <w:rPr>
-          <w:i/>
-        </w:rPr>
-        <w:t xml:space="preserve">Below we discuss a number of our failed attempts to place the content into Methods and Results sections:</w:t>
-      </w:r>
-    </w:p>
-    <w:p>
-      <w:pPr>
-        <w:pStyle w:val="BodyText"/>
-      </w:pPr>
-      <w:r>
-        <w:rPr>
-          <w:i/>
-        </w:rPr>
-        <w:t xml:space="preserve">1) We tried to start the methods section with</w:t>
-      </w:r>
-      <w:r>
-        <w:rPr>
-          <w:i/>
-        </w:rPr>
-        <w:t xml:space="preserve"> </w:t>
-      </w:r>
-      <w:r>
-        <w:rPr>
-          <w:i/>
-        </w:rPr>
-        <w:t xml:space="preserve">“</w:t>
-      </w:r>
-      <w:r>
-        <w:rPr>
-          <w:i/>
-        </w:rPr>
-        <w:t xml:space="preserve">Model Structure</w:t>
-      </w:r>
-      <w:r>
-        <w:rPr>
-          <w:i/>
-        </w:rPr>
-        <w:t xml:space="preserve">”</w:t>
-      </w:r>
-      <w:r>
-        <w:rPr>
-          <w:i/>
-        </w:rPr>
-        <w:t xml:space="preserve">, as suggested, and shunt the figures to a</w:t>
-      </w:r>
-      <w:r>
-        <w:rPr>
-          <w:i/>
-        </w:rPr>
-        <w:t xml:space="preserve"> </w:t>
-      </w:r>
-      <w:r>
-        <w:rPr>
-          <w:i/>
-        </w:rPr>
-        <w:t xml:space="preserve">“</w:t>
-      </w:r>
-      <w:r>
-        <w:rPr>
-          <w:i/>
-        </w:rPr>
-        <w:t xml:space="preserve">Results</w:t>
-      </w:r>
-      <w:r>
-        <w:rPr>
-          <w:i/>
-        </w:rPr>
-        <w:t xml:space="preserve">”</w:t>
-      </w:r>
-      <w:r>
-        <w:rPr>
-          <w:i/>
-        </w:rPr>
-        <w:t xml:space="preserve"> </w:t>
-      </w:r>
-      <w:r>
-        <w:rPr>
-          <w:i/>
-        </w:rPr>
-        <w:t xml:space="preserve">section; this, however, broke the flow and left a gap in the methods section which held demonstrations of the core simulation functions but not the plotting functions.</w:t>
-      </w:r>
-    </w:p>
-    <w:p>
-      <w:pPr>
-        <w:pStyle w:val="BodyText"/>
-      </w:pPr>
-      <w:r>
-        <w:rPr>
-          <w:i/>
-        </w:rPr>
-        <w:t xml:space="preserve">2) We tried to keep the methods section as is and describe some of the case study results in the results section, however it seemed awkward to describe and discuss a solution to the age-length key problem in a results section.</w:t>
-      </w:r>
-    </w:p>
-    <w:p>
-      <w:pPr>
-        <w:pStyle w:val="BodyText"/>
-      </w:pPr>
-      <w:r>
-        <w:rPr>
-          <w:i/>
-        </w:rPr>
-        <w:t xml:space="preserve">3) Earlier iterations of the paper were focused entirely on the case study, the format was traditional and the package was a side-note in the methods section. It became apparent, however, that the package was more interesting and generally applicable than the case study results. We then began re-working the paper into a how-to format and, while moving away from a conventional format, we looked to several papers as a guide on how to document a R package (e.g. </w:t>
+        <w:rPr>
+          <w:i/>
+        </w:rPr>
+        <w:t xml:space="preserve">Indeed, this is a helpful idea and we have now created a short vignette on creating closures and this can be accessed via the pkgdown site (</w:t>
       </w:r>
       <w:hyperlink r:id="rId21">
         <w:r>
@@ -756,14 +342,14 @@
             <w:rStyle w:val="Hyperlink"/>
             <w:i/>
           </w:rPr>
-          <w:t xml:space="preserve">https://journals.plos.org/plosone/article?id=10.1371/journal.pone.0092725</w:t>
+          <w:t xml:space="preserve">https://paulregular.github.io/SimSurvey/articles/custom_closures.html</w:t>
         </w:r>
       </w:hyperlink>
       <w:r>
         <w:rPr>
           <w:i/>
         </w:rPr>
-        <w:t xml:space="preserve">).</w:t>
+        <w:t xml:space="preserve">). A link to this vignette has been added to the paper.</w:t>
       </w:r>
     </w:p>
     <w:p>
@@ -771,30 +357,43 @@
         <w:pStyle w:val="BodyText"/>
       </w:pPr>
       <w:r>
-        <w:t xml:space="preserve">Results:</w:t>
-      </w:r>
-    </w:p>
-    <w:p>
-      <w:pPr>
-        <w:pStyle w:val="Compact"/>
-        <w:numPr>
-          <w:numId w:val="1003"/>
-          <w:ilvl w:val="0"/>
-        </w:numPr>
-      </w:pPr>
-      <w:r>
-        <w:t xml:space="preserve">see comment above</w:t>
-      </w:r>
-    </w:p>
-    <w:p>
-      <w:pPr>
-        <w:pStyle w:val="FirstParagraph"/>
-      </w:pPr>
-      <w:r>
-        <w:rPr>
-          <w:i/>
-        </w:rPr>
-        <w:t xml:space="preserve">Please see reply to Methods comment.</w:t>
+        <w:t xml:space="preserve">Table 2: If bias correction was not implemented, I would suggest to change the labeling in the table here and elsewhere (if needed) and replace the</w:t>
+      </w:r>
+      <w:r>
+        <w:t xml:space="preserve"> </w:t>
+      </w:r>
+      <w:r>
+        <w:t xml:space="preserve">“</w:t>
+      </w:r>
+      <w:r>
+        <w:t xml:space="preserve">mean</w:t>
+      </w:r>
+      <w:r>
+        <w:t xml:space="preserve">”</w:t>
+      </w:r>
+      <w:r>
+        <w:t xml:space="preserve"> </w:t>
+      </w:r>
+      <w:r>
+        <w:t xml:space="preserve">by</w:t>
+      </w:r>
+      <w:r>
+        <w:t xml:space="preserve"> </w:t>
+      </w:r>
+      <w:r>
+        <w:t xml:space="preserve">“</w:t>
+      </w:r>
+      <w:r>
+        <w:t xml:space="preserve">median</w:t>
+      </w:r>
+      <w:r>
+        <w:t xml:space="preserve">”</w:t>
+      </w:r>
+      <w:r>
+        <w:t xml:space="preserve"> </w:t>
+      </w:r>
+      <w:r>
+        <w:t xml:space="preserve">(if the variable is transformed back to the original scale). If not, I would make clear that you talk about mean in log scale.</w:t>
       </w:r>
     </w:p>
     <w:p>
@@ -802,414 +401,163 @@
         <w:pStyle w:val="BodyText"/>
       </w:pPr>
       <w:r>
-        <w:t xml:space="preserve">Discussion:</w:t>
-      </w:r>
-    </w:p>
-    <w:p>
-      <w:pPr>
-        <w:pStyle w:val="Compact"/>
-        <w:numPr>
-          <w:numId w:val="1004"/>
-          <w:ilvl w:val="0"/>
-        </w:numPr>
-      </w:pPr>
-      <w:r>
-        <w:t xml:space="preserve">This starts just before</w:t>
-      </w:r>
-      <w:r>
-        <w:t xml:space="preserve"> </w:t>
-      </w:r>
-      <w:r>
-        <w:t xml:space="preserve">“</w:t>
-      </w:r>
-      <w:r>
-        <w:t xml:space="preserve">Research Opportunities</w:t>
-      </w:r>
-      <w:r>
-        <w:t xml:space="preserve">”</w:t>
-      </w:r>
-      <w:r>
-        <w:t xml:space="preserve">. You can keep these sections but there should be more preamble before jumping right into research opportunities. I suggest a general paragraph(s) that segue into your subsections of</w:t>
-      </w:r>
-      <w:r>
-        <w:t xml:space="preserve"> </w:t>
-      </w:r>
-      <w:r>
-        <w:t xml:space="preserve">“</w:t>
-      </w:r>
-      <w:r>
-        <w:t xml:space="preserve">research opportunities</w:t>
-      </w:r>
-      <w:r>
-        <w:t xml:space="preserve">”</w:t>
-      </w:r>
-      <w:r>
-        <w:t xml:space="preserve">,</w:t>
-      </w:r>
-      <w:r>
-        <w:t xml:space="preserve"> </w:t>
-      </w:r>
-      <w:r>
-        <w:t xml:space="preserve">“</w:t>
-      </w:r>
-      <w:r>
-        <w:t xml:space="preserve">future research</w:t>
-      </w:r>
-      <w:r>
-        <w:t xml:space="preserve">”</w:t>
-      </w:r>
-      <w:r>
-        <w:t xml:space="preserve">. In the Discussion you should address again some of the broader issues from the Introduction, e.g. how could spatial (depth) distribution changes anticipated under climate change for some population be tackled by survey design exploration now so that we can continue to track these changing populations 20 years down the road and do not lose the signal. How can this software help with that?</w:t>
-      </w:r>
-    </w:p>
-    <w:p>
-      <w:pPr>
-        <w:pStyle w:val="FirstParagraph"/>
-      </w:pPr>
-      <w:r>
-        <w:rPr>
-          <w:i/>
-        </w:rPr>
-        <w:t xml:space="preserve">In contrast to a Methods or Results section, a Discussion section was easier to accommodate and we have provided one. Here we lean on the case study results to reiterate the importance of planning a survey or testing an existing survey. We then use this preamble to segue into the</w:t>
-      </w:r>
-      <w:r>
-        <w:rPr>
-          <w:i/>
-        </w:rPr>
-        <w:t xml:space="preserve"> </w:t>
-      </w:r>
-      <w:r>
-        <w:rPr>
-          <w:i/>
-        </w:rPr>
-        <w:t xml:space="preserve">“</w:t>
-      </w:r>
-      <w:r>
-        <w:rPr>
-          <w:i/>
-        </w:rPr>
-        <w:t xml:space="preserve">Research opportunities</w:t>
-      </w:r>
-      <w:r>
-        <w:rPr>
-          <w:i/>
-        </w:rPr>
-        <w:t xml:space="preserve">”</w:t>
-      </w:r>
-      <w:r>
-        <w:rPr>
-          <w:i/>
-        </w:rPr>
-        <w:t xml:space="preserve"> </w:t>
-      </w:r>
-      <w:r>
-        <w:rPr>
-          <w:i/>
-        </w:rPr>
-        <w:t xml:space="preserve">section as suggested.</w:t>
-      </w:r>
-    </w:p>
-    <w:p>
-      <w:pPr>
-        <w:pStyle w:val="Compact"/>
-        <w:numPr>
-          <w:numId w:val="1005"/>
-          <w:ilvl w:val="0"/>
-        </w:numPr>
-      </w:pPr>
-      <w:r>
-        <w:t xml:space="preserve">I think something that can be useful for readers is to outline the steps in a thought process a researcher might undertake when setting up a survey (perhaps a separate subsection) and then how one might go about a SimSurvey run for this. It also gives you a good opportunity to discuss your multispecies ideas:</w:t>
-      </w:r>
-    </w:p>
-    <w:p>
-      <w:pPr>
-        <w:pStyle w:val="Compact"/>
-        <w:numPr>
-          <w:numId w:val="1006"/>
-          <w:ilvl w:val="1"/>
-        </w:numPr>
-      </w:pPr>
-      <w:r>
-        <w:t xml:space="preserve">What is your current problem/needs</w:t>
-      </w:r>
-    </w:p>
-    <w:p>
-      <w:pPr>
-        <w:pStyle w:val="Compact"/>
-        <w:numPr>
-          <w:numId w:val="1006"/>
-          <w:ilvl w:val="1"/>
-        </w:numPr>
-      </w:pPr>
-      <w:r>
-        <w:t xml:space="preserve">What are the constraints (HR and $ perspective)</w:t>
-      </w:r>
-    </w:p>
-    <w:p>
-      <w:pPr>
-        <w:pStyle w:val="Compact"/>
-        <w:numPr>
-          <w:numId w:val="1006"/>
-          <w:ilvl w:val="1"/>
-        </w:numPr>
-      </w:pPr>
-      <w:r>
-        <w:t xml:space="preserve">What are the constraints from a biological, physical perspective</w:t>
-      </w:r>
-    </w:p>
-    <w:p>
-      <w:pPr>
-        <w:pStyle w:val="Compact"/>
-        <w:numPr>
-          <w:numId w:val="1006"/>
-          <w:ilvl w:val="1"/>
-        </w:numPr>
-      </w:pPr>
-      <w:r>
-        <w:t xml:space="preserve">Resources available</w:t>
-      </w:r>
-    </w:p>
-    <w:p>
-      <w:pPr>
-        <w:pStyle w:val="Compact"/>
-        <w:numPr>
-          <w:numId w:val="1006"/>
-          <w:ilvl w:val="1"/>
-        </w:numPr>
-      </w:pPr>
-      <w:r>
-        <w:t xml:space="preserve">What are your anticipated future needs (i.e. if climate change is going to make cod go deeper, will you be able to track it in 20 years?)</w:t>
-      </w:r>
-    </w:p>
-    <w:p>
-      <w:pPr>
-        <w:pStyle w:val="Compact"/>
-        <w:numPr>
-          <w:numId w:val="1006"/>
-          <w:ilvl w:val="1"/>
-        </w:numPr>
-      </w:pPr>
-      <w:r>
-        <w:t xml:space="preserve">How could you consider some or all of these with SimSurvey</w:t>
-      </w:r>
-    </w:p>
-    <w:p>
-      <w:pPr>
-        <w:pStyle w:val="FirstParagraph"/>
-      </w:pPr>
-      <w:r>
-        <w:rPr>
-          <w:i/>
-        </w:rPr>
-        <w:t xml:space="preserve">As much as we would like to address each of these points and work towards a survey design handbook, it would be hard to be as cohesive and comprehensive as Cochran (1977;</w:t>
-      </w:r>
-      <w:r>
-        <w:rPr>
-          <w:i/>
-        </w:rPr>
-        <w:t xml:space="preserve"> </w:t>
-      </w:r>
-      <w:r>
-        <w:rPr>
-          <w:i/>
-        </w:rPr>
-        <w:t xml:space="preserve">“</w:t>
-      </w:r>
-      <w:r>
-        <w:rPr>
-          <w:i/>
-        </w:rPr>
-        <w:t xml:space="preserve">Sampling techniques</w:t>
-      </w:r>
-      <w:r>
-        <w:rPr>
-          <w:i/>
-        </w:rPr>
-        <w:t xml:space="preserve">”</w:t>
-      </w:r>
-      <w:r>
-        <w:rPr>
-          <w:i/>
-        </w:rPr>
-        <w:t xml:space="preserve">) or Sutherland (2006;</w:t>
-      </w:r>
-      <w:r>
-        <w:rPr>
-          <w:i/>
-        </w:rPr>
-        <w:t xml:space="preserve"> </w:t>
-      </w:r>
-      <w:r>
-        <w:rPr>
-          <w:i/>
-        </w:rPr>
-        <w:t xml:space="preserve">“</w:t>
-      </w:r>
-      <w:r>
-        <w:rPr>
-          <w:i/>
-        </w:rPr>
-        <w:t xml:space="preserve">Ecological census techniques: a handbook</w:t>
-      </w:r>
-      <w:r>
-        <w:rPr>
-          <w:i/>
-        </w:rPr>
-        <w:t xml:space="preserve">”</w:t>
-      </w:r>
-      <w:r>
-        <w:rPr>
-          <w:i/>
-        </w:rPr>
-        <w:t xml:space="preserve">). Moreover, we have yet to implement features that could help users assess some of these trade-offs (i.e. cost-benefit analysis). We are hopeful that these are questions that future versions of SimSurvey may be able to help address as more features are added to elevate it from a purely statistical toolbox to something that also considers the operational constraints of delivering a survey.</w:t>
-      </w:r>
-    </w:p>
-    <w:p>
-      <w:pPr>
-        <w:pStyle w:val="Compact"/>
-        <w:numPr>
-          <w:numId w:val="1007"/>
-          <w:ilvl w:val="0"/>
-        </w:numPr>
-      </w:pPr>
-      <w:r>
-        <w:t xml:space="preserve">Your</w:t>
-      </w:r>
-      <w:r>
-        <w:t xml:space="preserve"> </w:t>
-      </w:r>
-      <w:r>
-        <w:t xml:space="preserve">“</w:t>
-      </w:r>
-      <w:r>
-        <w:t xml:space="preserve">Assumptions</w:t>
-      </w:r>
-      <w:r>
-        <w:t xml:space="preserve">”</w:t>
-      </w:r>
-      <w:r>
-        <w:t xml:space="preserve"> </w:t>
-      </w:r>
-      <w:r>
-        <w:t xml:space="preserve">section should come down into the Discussion</w:t>
-      </w:r>
-    </w:p>
-    <w:p>
-      <w:pPr>
-        <w:pStyle w:val="FirstParagraph"/>
-      </w:pPr>
-      <w:r>
-        <w:rPr>
-          <w:i/>
-        </w:rPr>
-        <w:t xml:space="preserve">Agreed, we have made the suggested change.</w:t>
-      </w:r>
-    </w:p>
-    <w:p>
-      <w:pPr>
-        <w:pStyle w:val="Compact"/>
-        <w:numPr>
-          <w:numId w:val="1008"/>
-          <w:ilvl w:val="0"/>
-        </w:numPr>
-      </w:pPr>
-      <w:r>
-        <w:t xml:space="preserve">“</w:t>
-      </w:r>
-      <w:r>
-        <w:t xml:space="preserve">Future Directions</w:t>
-      </w:r>
-      <w:r>
-        <w:t xml:space="preserve">”</w:t>
-      </w:r>
-      <w:r>
-        <w:t xml:space="preserve"> </w:t>
-      </w:r>
-      <w:r>
-        <w:t xml:space="preserve">should say something about randomfields re: Reviewer 1. Even if you just outline that you have considered it. You might also try to say something about optimisation of design which Reviewer 2 mentioned.</w:t>
-      </w:r>
-    </w:p>
-    <w:p>
-      <w:pPr>
-        <w:pStyle w:val="FirstParagraph"/>
-      </w:pPr>
-      <w:r>
-        <w:rPr>
-          <w:i/>
-        </w:rPr>
-        <w:t xml:space="preserve">Good point. We have noted in the</w:t>
-      </w:r>
-      <w:r>
-        <w:rPr>
-          <w:i/>
-        </w:rPr>
-        <w:t xml:space="preserve"> </w:t>
-      </w:r>
-      <w:r>
-        <w:rPr>
-          <w:i/>
-        </w:rPr>
-        <w:t xml:space="preserve">“</w:t>
-      </w:r>
-      <w:r>
-        <w:rPr>
-          <w:i/>
-        </w:rPr>
-        <w:t xml:space="preserve">sim_distribution</w:t>
-      </w:r>
-      <w:r>
-        <w:rPr>
-          <w:i/>
-        </w:rPr>
-        <w:t xml:space="preserve">”</w:t>
-      </w:r>
-      <w:r>
-        <w:rPr>
-          <w:i/>
-        </w:rPr>
-        <w:t xml:space="preserve"> </w:t>
-      </w:r>
-      <w:r>
-        <w:rPr>
-          <w:i/>
-        </w:rPr>
-        <w:t xml:space="preserve">section that a custom closure can be created that uses randomfields to simulate spatial noise. We have also noted in the</w:t>
-      </w:r>
-      <w:r>
-        <w:rPr>
-          <w:i/>
-        </w:rPr>
-        <w:t xml:space="preserve"> </w:t>
-      </w:r>
-      <w:r>
-        <w:rPr>
-          <w:i/>
-        </w:rPr>
-        <w:t xml:space="preserve">“</w:t>
-      </w:r>
-      <w:r>
-        <w:rPr>
-          <w:i/>
-        </w:rPr>
-        <w:t xml:space="preserve">Future directions</w:t>
-      </w:r>
-      <w:r>
-        <w:rPr>
-          <w:i/>
-        </w:rPr>
-        <w:t xml:space="preserve">”</w:t>
-      </w:r>
-      <w:r>
-        <w:rPr>
-          <w:i/>
-        </w:rPr>
-        <w:t xml:space="preserve"> </w:t>
-      </w:r>
-      <w:r>
-        <w:rPr>
-          <w:i/>
-        </w:rPr>
-        <w:t xml:space="preserve">section that we hope to implement alternatives to random or stratified random designs to allow for more comprehensive evaluations of various designs.</w:t>
+        <w:rPr>
+          <w:i/>
+        </w:rPr>
+        <w:t xml:space="preserve">Good catch, we have added log after mean to ensure that readers know the functions are operating in log scale.</w:t>
+      </w:r>
+    </w:p>
+    <w:p>
+      <w:pPr>
+        <w:pStyle w:val="BodyText"/>
+      </w:pPr>
+      <w:r>
+        <w:t xml:space="preserve">L326: I did not see how one can use INLA or RandomFields in Appendix S3. This is a similar comment as the one for line 240-242.</w:t>
+      </w:r>
+    </w:p>
+    <w:p>
+      <w:pPr>
+        <w:pStyle w:val="BodyText"/>
+      </w:pPr>
+      <w:r>
+        <w:rPr>
+          <w:i/>
+        </w:rPr>
+        <w:t xml:space="preserve">We have added the following in parentheses: see the code behind</w:t>
+      </w:r>
+      <w:r>
+        <w:rPr>
+          <w:i/>
+        </w:rPr>
+        <w:t xml:space="preserve"> </w:t>
+      </w:r>
+      <w:r>
+        <w:rPr>
+          <w:rStyle w:val="VerbatimChar"/>
+          <w:i/>
+        </w:rPr>
+        <w:t xml:space="preserve">sim_ays_covar_sped</w:t>
+      </w:r>
+      <w:r>
+        <w:rPr>
+          <w:i/>
+        </w:rPr>
+        <w:t xml:space="preserve"> </w:t>
+      </w:r>
+      <w:r>
+        <w:rPr>
+          <w:i/>
+        </w:rPr>
+        <w:t xml:space="preserve">[</w:t>
+      </w:r>
+      <w:hyperlink r:id="rId22">
+        <w:r>
+          <w:rPr>
+            <w:rStyle w:val="Hyperlink"/>
+            <w:i/>
+          </w:rPr>
+          <w:t xml:space="preserve">https://github.com/PaulRegular/SimSurvey/blob/master/R/sim_dist_spde.R</w:t>
+        </w:r>
+      </w:hyperlink>
+      <w:r>
+        <w:rPr>
+          <w:i/>
+        </w:rPr>
+        <w:t xml:space="preserve">] for an example of how the</w:t>
+      </w:r>
+      <w:r>
+        <w:rPr>
+          <w:i/>
+        </w:rPr>
+        <w:t xml:space="preserve"> </w:t>
+      </w:r>
+      <w:r>
+        <w:rPr>
+          <w:rStyle w:val="VerbatimChar"/>
+          <w:i/>
+        </w:rPr>
+        <w:t xml:space="preserve">sim_ays_covar</w:t>
+      </w:r>
+      <w:r>
+        <w:rPr>
+          <w:i/>
+        </w:rPr>
+        <w:t xml:space="preserve"> </w:t>
+      </w:r>
+      <w:r>
+        <w:rPr>
+          <w:i/>
+        </w:rPr>
+        <w:t xml:space="preserve">closure was modified to apply a Stochastic Partial Differential Equation approach using the</w:t>
+      </w:r>
+      <w:r>
+        <w:rPr>
+          <w:i/>
+        </w:rPr>
+        <w:t xml:space="preserve"> </w:t>
+      </w:r>
+      <w:r>
+        <w:rPr>
+          <w:rStyle w:val="VerbatimChar"/>
+          <w:i/>
+        </w:rPr>
+        <w:t xml:space="preserve">INLA</w:t>
+      </w:r>
+      <w:r>
+        <w:rPr>
+          <w:i/>
+        </w:rPr>
+        <w:t xml:space="preserve"> </w:t>
+      </w:r>
+      <w:r>
+        <w:rPr>
+          <w:i/>
+        </w:rPr>
+        <w:t xml:space="preserve">package.</w:t>
+      </w:r>
+    </w:p>
+    <w:p>
+      <w:pPr>
+        <w:pStyle w:val="BodyText"/>
+      </w:pPr>
+      <w:r>
+        <w:t xml:space="preserve">L481-490: the processing time is surprisingly long… it is not an issue in itself but this might refrain some people to using this package… I think some code optimization could help (e.g. vectorize, use matrix operation as much as possible, etc)</w:t>
+      </w:r>
+    </w:p>
+    <w:p>
+      <w:pPr>
+        <w:pStyle w:val="BodyText"/>
+      </w:pPr>
+      <w:r>
+        <w:rPr>
+          <w:i/>
+        </w:rPr>
+        <w:t xml:space="preserve">We have stretched our programming skills to the limit to reduce the processing time as much as possible. Of course, said programming skills are largely self-taught, so there is surely room for improvement. While developing the package, we repeatedly profiled our code and vectorized as much as we could, leaning heavily on the</w:t>
+      </w:r>
+      <w:r>
+        <w:rPr>
+          <w:i/>
+        </w:rPr>
+        <w:t xml:space="preserve"> </w:t>
+      </w:r>
+      <w:r>
+        <w:rPr>
+          <w:rStyle w:val="VerbatimChar"/>
+          <w:i/>
+        </w:rPr>
+        <w:t xml:space="preserve">data.table</w:t>
+      </w:r>
+      <w:r>
+        <w:rPr>
+          <w:i/>
+        </w:rPr>
+        <w:t xml:space="preserve"> </w:t>
+      </w:r>
+      <w:r>
+        <w:rPr>
+          <w:i/>
+        </w:rPr>
+        <w:t xml:space="preserve">package. We have also applied parallel processing in places in an attempt to speed up the code. Another step to further optimize the code would be to translate many of the core functions to C++, however this is on the wish list and well outside the scope of the project at this point in time. We are hopeful that we have produced enough here to catalyze collaborations that help extend and optimize the package.</w:t>
       </w:r>
     </w:p>
     <w:sectPr/>
@@ -1448,138 +796,11 @@
       </w:pPr>
     </w:lvl>
   </w:abstractNum>
-  <w:abstractNum w:abstractNumId="991">
-    <w:nsid w:val="ea454b4c"/>
-    <w:multiLevelType w:val="multilevel"/>
-    <w:lvl w:ilvl="0">
-      <w:numFmt w:val="bullet"/>
-      <w:lvlText w:val="•"/>
-      <w:lvlJc w:val="left"/>
-      <w:pPr>
-        <w:tabs>
-          <w:tab w:val="num" w:pos="0"/>
-        </w:tabs>
-        <w:ind w:left="480" w:hanging="480"/>
-      </w:pPr>
-    </w:lvl>
-    <w:lvl w:ilvl="1">
-      <w:numFmt w:val="bullet"/>
-      <w:lvlText w:val="–"/>
-      <w:lvlJc w:val="left"/>
-      <w:pPr>
-        <w:tabs>
-          <w:tab w:val="num" w:pos="720"/>
-        </w:tabs>
-        <w:ind w:left="1200" w:hanging="480"/>
-      </w:pPr>
-    </w:lvl>
-    <w:lvl w:ilvl="2">
-      <w:numFmt w:val="bullet"/>
-      <w:lvlText w:val="•"/>
-      <w:lvlJc w:val="left"/>
-      <w:pPr>
-        <w:tabs>
-          <w:tab w:val="num" w:pos="1440"/>
-        </w:tabs>
-        <w:ind w:left="1920" w:hanging="480"/>
-      </w:pPr>
-    </w:lvl>
-    <w:lvl w:ilvl="3">
-      <w:numFmt w:val="bullet"/>
-      <w:lvlText w:val="–"/>
-      <w:lvlJc w:val="left"/>
-      <w:pPr>
-        <w:tabs>
-          <w:tab w:val="num" w:pos="2160"/>
-        </w:tabs>
-        <w:ind w:left="2640" w:hanging="480"/>
-      </w:pPr>
-    </w:lvl>
-    <w:lvl w:ilvl="4">
-      <w:numFmt w:val="bullet"/>
-      <w:lvlText w:val="•"/>
-      <w:lvlJc w:val="left"/>
-      <w:pPr>
-        <w:tabs>
-          <w:tab w:val="num" w:pos="2880"/>
-        </w:tabs>
-        <w:ind w:left="3360" w:hanging="480"/>
-      </w:pPr>
-    </w:lvl>
-    <w:lvl w:ilvl="5">
-      <w:numFmt w:val="bullet"/>
-      <w:lvlText w:val="–"/>
-      <w:lvlJc w:val="left"/>
-      <w:pPr>
-        <w:tabs>
-          <w:tab w:val="num" w:pos="3600"/>
-        </w:tabs>
-        <w:ind w:left="4080" w:hanging="480"/>
-      </w:pPr>
-    </w:lvl>
-    <w:lvl w:ilvl="6">
-      <w:numFmt w:val="bullet"/>
-      <w:lvlText w:val="•"/>
-      <w:lvlJc w:val="left"/>
-      <w:pPr>
-        <w:tabs>
-          <w:tab w:val="num" w:pos="4320"/>
-        </w:tabs>
-        <w:ind w:left="4800" w:hanging="480"/>
-      </w:pPr>
-    </w:lvl>
-    <w:lvl w:ilvl="7">
-      <w:numFmt w:val="bullet"/>
-      <w:lvlText w:val="–"/>
-      <w:lvlJc w:val="left"/>
-      <w:pPr>
-        <w:tabs>
-          <w:tab w:val="num" w:pos="5040"/>
-        </w:tabs>
-        <w:ind w:left="5520" w:hanging="480"/>
-      </w:pPr>
-    </w:lvl>
-    <w:lvl w:ilvl="8">
-      <w:numFmt w:val="bullet"/>
-      <w:lvlText w:val="•"/>
-      <w:lvlJc w:val="left"/>
-      <w:pPr>
-        <w:tabs>
-          <w:tab w:val="num" w:pos="5760"/>
-        </w:tabs>
-        <w:ind w:left="6240" w:hanging="480"/>
-      </w:pPr>
-    </w:lvl>
-  </w:abstractNum>
   <w:num w:numId="1000">
     <w:abstractNumId w:val="990"/>
   </w:num>
   <w:num w:numId="1000">
     <w:abstractNumId w:val="990"/>
-  </w:num>
-  <w:num w:numId="1001">
-    <w:abstractNumId w:val="991"/>
-  </w:num>
-  <w:num w:numId="1002">
-    <w:abstractNumId w:val="991"/>
-  </w:num>
-  <w:num w:numId="1003">
-    <w:abstractNumId w:val="991"/>
-  </w:num>
-  <w:num w:numId="1004">
-    <w:abstractNumId w:val="991"/>
-  </w:num>
-  <w:num w:numId="1005">
-    <w:abstractNumId w:val="991"/>
-  </w:num>
-  <w:num w:numId="1006">
-    <w:abstractNumId w:val="991"/>
-  </w:num>
-  <w:num w:numId="1007">
-    <w:abstractNumId w:val="991"/>
-  </w:num>
-  <w:num w:numId="1008">
-    <w:abstractNumId w:val="991"/>
   </w:num>
 </w:numbering>
 </file>

</xml_diff>